<commit_message>
hr-worker Postgres dev Profile
</commit_message>
<xml_diff>
--- a/Docker-Tutorial.docx
+++ b/Docker-Tutorial.docx
@@ -376,6 +376,122 @@
         </w:rPr>
         <w:t xml:space="preserve"> postgres:12-alpine</w:t>
       </w:r>
+    </w:p>
+    <w:p>
+      <w:pPr>
+        <w:pStyle w:val="Pr-formataoHTML"/>
+        <w:rPr>
+          <w:rFonts w:ascii="Consolas" w:hAnsi="Consolas"/>
+          <w:color w:val="24292F"/>
+        </w:rPr>
+      </w:pPr>
+      <w:r>
+        <w:rPr>
+          <w:rFonts w:ascii="Arial" w:hAnsi="Arial" w:cs="Arial"/>
+          <w:sz w:val="24"/>
+          <w:szCs w:val="24"/>
+        </w:rPr>
+        <w:t xml:space="preserve">&gt; </w:t>
+      </w:r>
+      <w:proofErr w:type="spellStart"/>
+      <w:r>
+        <w:rPr>
+          <w:rFonts w:ascii="Consolas" w:hAnsi="Consolas"/>
+          <w:color w:val="24292F"/>
+          <w:bdr w:val="none" w:sz="0" w:space="0" w:color="auto" w:frame="1"/>
+        </w:rPr>
+        <w:t>docker</w:t>
+      </w:r>
+      <w:proofErr w:type="spellEnd"/>
+      <w:r>
+        <w:rPr>
+          <w:rFonts w:ascii="Consolas" w:hAnsi="Consolas"/>
+          <w:color w:val="24292F"/>
+          <w:bdr w:val="none" w:sz="0" w:space="0" w:color="auto" w:frame="1"/>
+        </w:rPr>
+        <w:t xml:space="preserve"> </w:t>
+      </w:r>
+      <w:proofErr w:type="spellStart"/>
+      <w:r>
+        <w:rPr>
+          <w:rFonts w:ascii="Consolas" w:hAnsi="Consolas"/>
+          <w:color w:val="24292F"/>
+          <w:bdr w:val="none" w:sz="0" w:space="0" w:color="auto" w:frame="1"/>
+        </w:rPr>
+        <w:t>run</w:t>
+      </w:r>
+      <w:proofErr w:type="spellEnd"/>
+      <w:r>
+        <w:rPr>
+          <w:rFonts w:ascii="Consolas" w:hAnsi="Consolas"/>
+          <w:color w:val="24292F"/>
+          <w:bdr w:val="none" w:sz="0" w:space="0" w:color="auto" w:frame="1"/>
+        </w:rPr>
+        <w:t xml:space="preserve"> -p 5432:5432 --</w:t>
+      </w:r>
+      <w:proofErr w:type="spellStart"/>
+      <w:r>
+        <w:rPr>
+          <w:rFonts w:ascii="Consolas" w:hAnsi="Consolas"/>
+          <w:color w:val="24292F"/>
+          <w:bdr w:val="none" w:sz="0" w:space="0" w:color="auto" w:frame="1"/>
+        </w:rPr>
+        <w:t>name</w:t>
+      </w:r>
+      <w:proofErr w:type="spellEnd"/>
+      <w:r>
+        <w:rPr>
+          <w:rFonts w:ascii="Consolas" w:hAnsi="Consolas"/>
+          <w:color w:val="24292F"/>
+          <w:bdr w:val="none" w:sz="0" w:space="0" w:color="auto" w:frame="1"/>
+        </w:rPr>
+        <w:t xml:space="preserve"> hr-user-pg12 --network </w:t>
+      </w:r>
+      <w:proofErr w:type="spellStart"/>
+      <w:r>
+        <w:rPr>
+          <w:rFonts w:ascii="Consolas" w:hAnsi="Consolas"/>
+          <w:color w:val="24292F"/>
+          <w:bdr w:val="none" w:sz="0" w:space="0" w:color="auto" w:frame="1"/>
+        </w:rPr>
+        <w:t>hr</w:t>
+      </w:r>
+      <w:proofErr w:type="spellEnd"/>
+      <w:r>
+        <w:rPr>
+          <w:rFonts w:ascii="Consolas" w:hAnsi="Consolas"/>
+          <w:color w:val="24292F"/>
+          <w:bdr w:val="none" w:sz="0" w:space="0" w:color="auto" w:frame="1"/>
+        </w:rPr>
+        <w:t>-net -e POSTGRES_PASSWORD=1234567 -e POSTGRES_DB=</w:t>
+      </w:r>
+      <w:proofErr w:type="spellStart"/>
+      <w:r>
+        <w:rPr>
+          <w:rFonts w:ascii="Consolas" w:hAnsi="Consolas"/>
+          <w:color w:val="24292F"/>
+          <w:bdr w:val="none" w:sz="0" w:space="0" w:color="auto" w:frame="1"/>
+        </w:rPr>
+        <w:t>db_hr_user</w:t>
+      </w:r>
+      <w:proofErr w:type="spellEnd"/>
+      <w:r>
+        <w:rPr>
+          <w:rFonts w:ascii="Consolas" w:hAnsi="Consolas"/>
+          <w:color w:val="24292F"/>
+          <w:bdr w:val="none" w:sz="0" w:space="0" w:color="auto" w:frame="1"/>
+        </w:rPr>
+        <w:t xml:space="preserve"> postgres:12-alpine</w:t>
+      </w:r>
+    </w:p>
+    <w:p>
+      <w:pPr>
+        <w:rPr>
+          <w:rFonts w:ascii="Arial" w:hAnsi="Arial" w:cs="Arial"/>
+          <w:sz w:val="24"/>
+          <w:szCs w:val="24"/>
+        </w:rPr>
+      </w:pPr>
     </w:p>
     <w:p>
       <w:pPr>
@@ -971,6 +1087,69 @@
       <w:contextualSpacing/>
     </w:pPr>
   </w:style>
+  <w:style w:type="paragraph" w:styleId="Pr-formataoHTML">
+    <w:name w:val="HTML Preformatted"/>
+    <w:basedOn w:val="Normal"/>
+    <w:link w:val="Pr-formataoHTMLChar"/>
+    <w:uiPriority w:val="99"/>
+    <w:semiHidden/>
+    <w:unhideWhenUsed/>
+    <w:rsid w:val="00F542BC"/>
+    <w:pPr>
+      <w:tabs>
+        <w:tab w:val="left" w:pos="916"/>
+        <w:tab w:val="left" w:pos="1832"/>
+        <w:tab w:val="left" w:pos="2748"/>
+        <w:tab w:val="left" w:pos="3664"/>
+        <w:tab w:val="left" w:pos="4580"/>
+        <w:tab w:val="left" w:pos="5496"/>
+        <w:tab w:val="left" w:pos="6412"/>
+        <w:tab w:val="left" w:pos="7328"/>
+        <w:tab w:val="left" w:pos="8244"/>
+        <w:tab w:val="left" w:pos="9160"/>
+        <w:tab w:val="left" w:pos="10076"/>
+        <w:tab w:val="left" w:pos="10992"/>
+        <w:tab w:val="left" w:pos="11908"/>
+        <w:tab w:val="left" w:pos="12824"/>
+        <w:tab w:val="left" w:pos="13740"/>
+        <w:tab w:val="left" w:pos="14656"/>
+      </w:tabs>
+      <w:spacing w:after="0" w:line="240" w:lineRule="auto"/>
+    </w:pPr>
+    <w:rPr>
+      <w:rFonts w:ascii="Courier New" w:eastAsia="Times New Roman" w:hAnsi="Courier New" w:cs="Courier New"/>
+      <w:sz w:val="20"/>
+      <w:szCs w:val="20"/>
+      <w:lang w:eastAsia="pt-BR"/>
+    </w:rPr>
+  </w:style>
+  <w:style w:type="character" w:customStyle="1" w:styleId="Pr-formataoHTMLChar">
+    <w:name w:val="Pré-formatação HTML Char"/>
+    <w:basedOn w:val="Fontepargpadro"/>
+    <w:link w:val="Pr-formataoHTML"/>
+    <w:uiPriority w:val="99"/>
+    <w:semiHidden/>
+    <w:rsid w:val="00F542BC"/>
+    <w:rPr>
+      <w:rFonts w:ascii="Courier New" w:eastAsia="Times New Roman" w:hAnsi="Courier New" w:cs="Courier New"/>
+      <w:sz w:val="20"/>
+      <w:szCs w:val="20"/>
+      <w:lang w:eastAsia="pt-BR"/>
+    </w:rPr>
+  </w:style>
+  <w:style w:type="character" w:styleId="CdigoHTML">
+    <w:name w:val="HTML Code"/>
+    <w:basedOn w:val="Fontepargpadro"/>
+    <w:uiPriority w:val="99"/>
+    <w:semiHidden/>
+    <w:unhideWhenUsed/>
+    <w:rsid w:val="00F542BC"/>
+    <w:rPr>
+      <w:rFonts w:ascii="Courier New" w:eastAsia="Times New Roman" w:hAnsi="Courier New" w:cs="Courier New"/>
+      <w:sz w:val="20"/>
+      <w:szCs w:val="20"/>
+    </w:rPr>
+  </w:style>
 </w:styles>
 </file>
 

</xml_diff>

<commit_message>
Configurando hr-user com banco Postgres
</commit_message>
<xml_diff>
--- a/Docker-Tutorial.docx
+++ b/Docker-Tutorial.docx
@@ -27,69 +27,13 @@
           <w:szCs w:val="24"/>
         </w:rPr>
       </w:pPr>
-      <w:proofErr w:type="gramStart"/>
-      <w:r>
-        <w:rPr>
-          <w:rFonts w:ascii="Arial" w:hAnsi="Arial" w:cs="Arial"/>
-          <w:sz w:val="24"/>
-          <w:szCs w:val="24"/>
-        </w:rPr>
-        <w:t xml:space="preserve">&gt;  </w:t>
-      </w:r>
-      <w:proofErr w:type="spellStart"/>
-      <w:r>
-        <w:rPr>
-          <w:rFonts w:ascii="Arial" w:hAnsi="Arial" w:cs="Arial"/>
-          <w:sz w:val="24"/>
-          <w:szCs w:val="24"/>
-        </w:rPr>
-        <w:t>docker</w:t>
-      </w:r>
-      <w:proofErr w:type="spellEnd"/>
-      <w:proofErr w:type="gramEnd"/>
-      <w:r>
-        <w:rPr>
-          <w:rFonts w:ascii="Arial" w:hAnsi="Arial" w:cs="Arial"/>
-          <w:sz w:val="24"/>
-          <w:szCs w:val="24"/>
-        </w:rPr>
-        <w:t xml:space="preserve"> network </w:t>
-      </w:r>
-      <w:proofErr w:type="spellStart"/>
-      <w:r>
-        <w:rPr>
-          <w:rFonts w:ascii="Arial" w:hAnsi="Arial" w:cs="Arial"/>
-          <w:sz w:val="24"/>
-          <w:szCs w:val="24"/>
-        </w:rPr>
-        <w:t>create</w:t>
-      </w:r>
-      <w:proofErr w:type="spellEnd"/>
-      <w:r>
-        <w:rPr>
-          <w:rFonts w:ascii="Arial" w:hAnsi="Arial" w:cs="Arial"/>
-          <w:sz w:val="24"/>
-          <w:szCs w:val="24"/>
-        </w:rPr>
-        <w:t xml:space="preserve"> </w:t>
-      </w:r>
-      <w:proofErr w:type="spellStart"/>
-      <w:r>
-        <w:rPr>
-          <w:rFonts w:ascii="Arial" w:hAnsi="Arial" w:cs="Arial"/>
-          <w:sz w:val="24"/>
-          <w:szCs w:val="24"/>
-        </w:rPr>
-        <w:t>hr</w:t>
-      </w:r>
-      <w:proofErr w:type="spellEnd"/>
-      <w:r>
-        <w:rPr>
-          <w:rFonts w:ascii="Arial" w:hAnsi="Arial" w:cs="Arial"/>
-          <w:sz w:val="24"/>
-          <w:szCs w:val="24"/>
-        </w:rPr>
-        <w:t>-net</w:t>
+      <w:r>
+        <w:rPr>
+          <w:rFonts w:ascii="Arial" w:hAnsi="Arial" w:cs="Arial"/>
+          <w:sz w:val="24"/>
+          <w:szCs w:val="24"/>
+        </w:rPr>
+        <w:t>&gt;  docker network create hr-net</w:t>
       </w:r>
     </w:p>
     <w:p>
@@ -131,36 +75,8 @@
           <w:sz w:val="28"/>
           <w:szCs w:val="28"/>
         </w:rPr>
-        <w:t xml:space="preserve"> Baixar uma imagem </w:t>
-      </w:r>
-      <w:proofErr w:type="spellStart"/>
-      <w:r>
-        <w:rPr>
-          <w:rFonts w:ascii="Arial Black" w:hAnsi="Arial Black"/>
-          <w:sz w:val="28"/>
-          <w:szCs w:val="28"/>
-        </w:rPr>
-        <w:t>docker</w:t>
-      </w:r>
-      <w:proofErr w:type="spellEnd"/>
-      <w:r>
-        <w:rPr>
-          <w:rFonts w:ascii="Arial Black" w:hAnsi="Arial Black"/>
-          <w:sz w:val="28"/>
-          <w:szCs w:val="28"/>
-        </w:rPr>
-        <w:t xml:space="preserve"> </w:t>
-      </w:r>
-      <w:proofErr w:type="spellStart"/>
-      <w:r>
-        <w:rPr>
-          <w:rFonts w:ascii="Arial Black" w:hAnsi="Arial Black"/>
-          <w:sz w:val="28"/>
-          <w:szCs w:val="28"/>
-        </w:rPr>
-        <w:t>postgres</w:t>
-      </w:r>
-      <w:proofErr w:type="spellEnd"/>
+        <w:t xml:space="preserve"> Baixar uma imagem docker postgres</w:t>
+      </w:r>
     </w:p>
     <w:p>
       <w:pPr>
@@ -170,51 +86,21 @@
           <w:szCs w:val="24"/>
         </w:rPr>
       </w:pPr>
-      <w:proofErr w:type="gramStart"/>
-      <w:r>
-        <w:rPr>
-          <w:rFonts w:ascii="Arial" w:hAnsi="Arial" w:cs="Arial"/>
-          <w:sz w:val="24"/>
-          <w:szCs w:val="24"/>
-        </w:rPr>
-        <w:t xml:space="preserve">&gt;  </w:t>
-      </w:r>
-      <w:proofErr w:type="spellStart"/>
-      <w:r>
-        <w:rPr>
-          <w:rFonts w:ascii="Arial" w:hAnsi="Arial" w:cs="Arial"/>
-          <w:sz w:val="24"/>
-          <w:szCs w:val="24"/>
-        </w:rPr>
-        <w:t>docker</w:t>
-      </w:r>
-      <w:proofErr w:type="spellEnd"/>
-      <w:proofErr w:type="gramEnd"/>
-      <w:r>
-        <w:rPr>
-          <w:rFonts w:ascii="Arial" w:hAnsi="Arial" w:cs="Arial"/>
-          <w:sz w:val="24"/>
-          <w:szCs w:val="24"/>
-        </w:rPr>
-        <w:t xml:space="preserve"> </w:t>
-      </w:r>
-      <w:proofErr w:type="spellStart"/>
-      <w:r>
-        <w:rPr>
-          <w:rFonts w:ascii="Arial" w:hAnsi="Arial" w:cs="Arial"/>
-          <w:sz w:val="24"/>
-          <w:szCs w:val="24"/>
-        </w:rPr>
-        <w:t>pull</w:t>
-      </w:r>
-      <w:proofErr w:type="spellEnd"/>
-      <w:r>
-        <w:rPr>
-          <w:rFonts w:ascii="Arial" w:hAnsi="Arial" w:cs="Arial"/>
-          <w:sz w:val="24"/>
-          <w:szCs w:val="24"/>
-        </w:rPr>
-        <w:t xml:space="preserve"> postgres:12-alpine</w:t>
+      <w:r>
+        <w:rPr>
+          <w:rFonts w:ascii="Arial" w:hAnsi="Arial" w:cs="Arial"/>
+          <w:sz w:val="24"/>
+          <w:szCs w:val="24"/>
+        </w:rPr>
+        <w:t xml:space="preserve">&gt;  docker </w:t>
+      </w:r>
+      <w:r>
+        <w:rPr>
+          <w:rFonts w:ascii="Arial" w:hAnsi="Arial" w:cs="Arial"/>
+          <w:sz w:val="24"/>
+          <w:szCs w:val="24"/>
+        </w:rPr>
+        <w:t>pull postgres:12-alpine</w:t>
       </w:r>
     </w:p>
     <w:p>
@@ -255,18 +141,8 @@
           <w:sz w:val="28"/>
           <w:szCs w:val="28"/>
         </w:rPr>
-        <w:t xml:space="preserve">Rodar um container </w:t>
-      </w:r>
-      <w:proofErr w:type="spellStart"/>
-      <w:r>
-        <w:rPr>
-          <w:rFonts w:ascii="Arial Black" w:hAnsi="Arial Black"/>
-          <w:sz w:val="28"/>
-          <w:szCs w:val="28"/>
-        </w:rPr>
-        <w:t>docker</w:t>
-      </w:r>
-      <w:proofErr w:type="spellEnd"/>
+        <w:t>Rodar um container docker</w:t>
+      </w:r>
     </w:p>
     <w:p>
       <w:pPr>
@@ -276,105 +152,21 @@
           <w:szCs w:val="24"/>
         </w:rPr>
       </w:pPr>
-      <w:proofErr w:type="gramStart"/>
-      <w:r>
-        <w:rPr>
-          <w:rFonts w:ascii="Arial" w:hAnsi="Arial" w:cs="Arial"/>
-          <w:sz w:val="24"/>
-          <w:szCs w:val="24"/>
-        </w:rPr>
-        <w:t xml:space="preserve">&gt;  </w:t>
-      </w:r>
-      <w:proofErr w:type="spellStart"/>
-      <w:r>
-        <w:rPr>
-          <w:rFonts w:ascii="Arial" w:hAnsi="Arial" w:cs="Arial"/>
-          <w:sz w:val="24"/>
-          <w:szCs w:val="24"/>
-        </w:rPr>
-        <w:t>docker</w:t>
-      </w:r>
-      <w:proofErr w:type="spellEnd"/>
-      <w:proofErr w:type="gramEnd"/>
-      <w:r>
-        <w:rPr>
-          <w:rFonts w:ascii="Arial" w:hAnsi="Arial" w:cs="Arial"/>
-          <w:sz w:val="24"/>
-          <w:szCs w:val="24"/>
-        </w:rPr>
-        <w:t xml:space="preserve"> </w:t>
-      </w:r>
-      <w:proofErr w:type="spellStart"/>
-      <w:r>
-        <w:rPr>
-          <w:rFonts w:ascii="Arial" w:hAnsi="Arial" w:cs="Arial"/>
-          <w:sz w:val="24"/>
-          <w:szCs w:val="24"/>
-        </w:rPr>
-        <w:t>run</w:t>
-      </w:r>
-      <w:proofErr w:type="spellEnd"/>
-      <w:r>
-        <w:rPr>
-          <w:rFonts w:ascii="Arial" w:hAnsi="Arial" w:cs="Arial"/>
-          <w:sz w:val="24"/>
-          <w:szCs w:val="24"/>
-        </w:rPr>
-        <w:t xml:space="preserve"> -p 5432:5432 –</w:t>
-      </w:r>
-      <w:proofErr w:type="spellStart"/>
-      <w:r>
-        <w:rPr>
-          <w:rFonts w:ascii="Arial" w:hAnsi="Arial" w:cs="Arial"/>
-          <w:sz w:val="24"/>
-          <w:szCs w:val="24"/>
-        </w:rPr>
-        <w:t>name</w:t>
-      </w:r>
-      <w:proofErr w:type="spellEnd"/>
-      <w:r>
-        <w:rPr>
-          <w:rFonts w:ascii="Arial" w:hAnsi="Arial" w:cs="Arial"/>
-          <w:sz w:val="24"/>
-          <w:szCs w:val="24"/>
-        </w:rPr>
-        <w:t xml:space="preserve"> hr-worker-pg12 –network </w:t>
-      </w:r>
-      <w:proofErr w:type="spellStart"/>
-      <w:r>
-        <w:rPr>
-          <w:rFonts w:ascii="Arial" w:hAnsi="Arial" w:cs="Arial"/>
-          <w:sz w:val="24"/>
-          <w:szCs w:val="24"/>
-        </w:rPr>
-        <w:t>hr</w:t>
-      </w:r>
-      <w:proofErr w:type="spellEnd"/>
-      <w:r>
-        <w:rPr>
-          <w:rFonts w:ascii="Arial" w:hAnsi="Arial" w:cs="Arial"/>
-          <w:sz w:val="24"/>
-          <w:szCs w:val="24"/>
-        </w:rPr>
-        <w:t>-net -e POSGRES_PASSWORD=1234567 -e POSTGRES_DB=</w:t>
-      </w:r>
-      <w:proofErr w:type="spellStart"/>
-      <w:r>
-        <w:rPr>
-          <w:rFonts w:ascii="Arial" w:hAnsi="Arial" w:cs="Arial"/>
-          <w:sz w:val="24"/>
-          <w:szCs w:val="24"/>
-        </w:rPr>
-        <w:t>db_hr_worker</w:t>
-      </w:r>
-      <w:proofErr w:type="spellEnd"/>
-      <w:r>
-        <w:rPr>
-          <w:rFonts w:ascii="Arial" w:hAnsi="Arial" w:cs="Arial"/>
-          <w:sz w:val="24"/>
-          <w:szCs w:val="24"/>
-        </w:rPr>
-        <w:t xml:space="preserve"> postgres:12-alpine</w:t>
+      <w:r>
+        <w:rPr>
+          <w:rFonts w:ascii="Arial" w:hAnsi="Arial" w:cs="Arial"/>
+          <w:sz w:val="24"/>
+          <w:szCs w:val="24"/>
+        </w:rPr>
+        <w:t xml:space="preserve">&gt;  docker </w:t>
+      </w:r>
+      <w:r>
+        <w:rPr>
+          <w:rFonts w:ascii="Arial" w:hAnsi="Arial" w:cs="Arial"/>
+          <w:sz w:val="24"/>
+          <w:szCs w:val="24"/>
+        </w:rPr>
+        <w:t>run -p 5432:5432 –name hr-worker-pg12 –network hr-net -e POSGRES_PASSWORD=1234567 -e POSTGRES_DB=db_hr_worker postgres:12-alpine</w:t>
       </w:r>
     </w:p>
     <w:p>
@@ -393,99 +185,43 @@
         </w:rPr>
         <w:t xml:space="preserve">&gt; </w:t>
       </w:r>
-      <w:proofErr w:type="spellStart"/>
-      <w:r>
-        <w:rPr>
-          <w:rFonts w:ascii="Consolas" w:hAnsi="Consolas"/>
+      <w:r>
+        <w:rPr>
+          <w:rStyle w:val="CdigoHTML"/>
+          <w:rFonts w:ascii="Arial" w:hAnsi="Arial" w:cs="Arial"/>
           <w:color w:val="24292F"/>
+          <w:sz w:val="24"/>
+          <w:szCs w:val="24"/>
           <w:bdr w:val="none" w:sz="0" w:space="0" w:color="auto" w:frame="1"/>
         </w:rPr>
-        <w:t>docker</w:t>
-      </w:r>
-      <w:proofErr w:type="spellEnd"/>
-      <w:r>
-        <w:rPr>
-          <w:rFonts w:ascii="Consolas" w:hAnsi="Consolas"/>
+        <w:t>docker run -p 543</w:t>
+      </w:r>
+      <w:r>
+        <w:rPr>
+          <w:rStyle w:val="CdigoHTML"/>
+          <w:rFonts w:ascii="Arial" w:hAnsi="Arial" w:cs="Arial"/>
           <w:color w:val="24292F"/>
+          <w:sz w:val="24"/>
+          <w:szCs w:val="24"/>
           <w:bdr w:val="none" w:sz="0" w:space="0" w:color="auto" w:frame="1"/>
         </w:rPr>
-        <w:t xml:space="preserve"> </w:t>
-      </w:r>
-      <w:proofErr w:type="spellStart"/>
-      <w:r>
-        <w:rPr>
-          <w:rFonts w:ascii="Consolas" w:hAnsi="Consolas"/>
+        <w:t>3</w:t>
+      </w:r>
+      <w:r>
+        <w:rPr>
+          <w:rStyle w:val="CdigoHTML"/>
+          <w:rFonts w:ascii="Arial" w:hAnsi="Arial" w:cs="Arial"/>
           <w:color w:val="24292F"/>
+          <w:sz w:val="24"/>
+          <w:szCs w:val="24"/>
           <w:bdr w:val="none" w:sz="0" w:space="0" w:color="auto" w:frame="1"/>
         </w:rPr>
-        <w:t>run</w:t>
-      </w:r>
-      <w:proofErr w:type="spellEnd"/>
-      <w:r>
-        <w:rPr>
-          <w:rFonts w:ascii="Consolas" w:hAnsi="Consolas"/>
-          <w:color w:val="24292F"/>
-          <w:bdr w:val="none" w:sz="0" w:space="0" w:color="auto" w:frame="1"/>
-        </w:rPr>
-        <w:t xml:space="preserve"> -p 5432:5432 --</w:t>
-      </w:r>
-      <w:proofErr w:type="spellStart"/>
-      <w:r>
-        <w:rPr>
-          <w:rFonts w:ascii="Consolas" w:hAnsi="Consolas"/>
-          <w:color w:val="24292F"/>
-          <w:bdr w:val="none" w:sz="0" w:space="0" w:color="auto" w:frame="1"/>
-        </w:rPr>
-        <w:t>name</w:t>
-      </w:r>
-      <w:proofErr w:type="spellEnd"/>
-      <w:r>
-        <w:rPr>
-          <w:rFonts w:ascii="Consolas" w:hAnsi="Consolas"/>
-          <w:color w:val="24292F"/>
-          <w:bdr w:val="none" w:sz="0" w:space="0" w:color="auto" w:frame="1"/>
-        </w:rPr>
-        <w:t xml:space="preserve"> hr-user-pg12 --network </w:t>
-      </w:r>
-      <w:proofErr w:type="spellStart"/>
-      <w:r>
-        <w:rPr>
-          <w:rFonts w:ascii="Consolas" w:hAnsi="Consolas"/>
-          <w:color w:val="24292F"/>
-          <w:bdr w:val="none" w:sz="0" w:space="0" w:color="auto" w:frame="1"/>
-        </w:rPr>
-        <w:t>hr</w:t>
-      </w:r>
-      <w:proofErr w:type="spellEnd"/>
-      <w:r>
-        <w:rPr>
-          <w:rFonts w:ascii="Consolas" w:hAnsi="Consolas"/>
-          <w:color w:val="24292F"/>
-          <w:bdr w:val="none" w:sz="0" w:space="0" w:color="auto" w:frame="1"/>
-        </w:rPr>
-        <w:t>-net -e POSTGRES_PASSWORD=1234567 -e POSTGRES_DB=</w:t>
-      </w:r>
-      <w:proofErr w:type="spellStart"/>
-      <w:r>
-        <w:rPr>
-          <w:rFonts w:ascii="Consolas" w:hAnsi="Consolas"/>
-          <w:color w:val="24292F"/>
-          <w:bdr w:val="none" w:sz="0" w:space="0" w:color="auto" w:frame="1"/>
-        </w:rPr>
-        <w:t>db_hr_user</w:t>
-      </w:r>
-      <w:proofErr w:type="spellEnd"/>
-      <w:r>
-        <w:rPr>
-          <w:rFonts w:ascii="Consolas" w:hAnsi="Consolas"/>
-          <w:color w:val="24292F"/>
-          <w:bdr w:val="none" w:sz="0" w:space="0" w:color="auto" w:frame="1"/>
-        </w:rPr>
-        <w:t xml:space="preserve"> postgres:12-alpine</w:t>
+        <w:t>:5432 --name hr-user-pg12 --network hr-net -e POSTGRES_PASSWORD=1234567 -e POSTGRES_DB=db_hr_user postgres:12-alpine</w:t>
       </w:r>
     </w:p>
     <w:p>
       <w:pPr>
+        <w:pStyle w:val="Pr-formataoHTML"/>
         <w:rPr>
           <w:rFonts w:ascii="Arial" w:hAnsi="Arial" w:cs="Arial"/>
           <w:sz w:val="24"/>
@@ -1092,7 +828,6 @@
     <w:basedOn w:val="Normal"/>
     <w:link w:val="Pr-formataoHTMLChar"/>
     <w:uiPriority w:val="99"/>
-    <w:semiHidden/>
     <w:unhideWhenUsed/>
     <w:rsid w:val="00F542BC"/>
     <w:pPr>
@@ -1128,7 +863,6 @@
     <w:basedOn w:val="Fontepargpadro"/>
     <w:link w:val="Pr-formataoHTML"/>
     <w:uiPriority w:val="99"/>
-    <w:semiHidden/>
     <w:rsid w:val="00F542BC"/>
     <w:rPr>
       <w:rFonts w:ascii="Courier New" w:eastAsia="Times New Roman" w:hAnsi="Courier New" w:cs="Courier New"/>

</xml_diff>

<commit_message>
Finalizando containers gateway e auth
</commit_message>
<xml_diff>
--- a/Docker-Tutorial.docx
+++ b/Docker-Tutorial.docx
@@ -2101,6 +2101,1344 @@
           <w:szCs w:val="28"/>
         </w:rPr>
       </w:pPr>
+    </w:p>
+    <w:p>
+      <w:pPr>
+        <w:pStyle w:val="Pr-formataoHTML"/>
+        <w:rPr>
+          <w:rFonts w:ascii="Arial Black" w:hAnsi="Arial Black"/>
+          <w:sz w:val="28"/>
+          <w:szCs w:val="28"/>
+        </w:rPr>
+      </w:pPr>
+      <w:r>
+        <w:rPr>
+          <w:rStyle w:val="CdigoHTML"/>
+          <w:rFonts w:ascii="Arial Black" w:hAnsi="Arial Black" w:cs="Arial"/>
+          <w:color w:val="24292F"/>
+          <w:sz w:val="28"/>
+          <w:szCs w:val="28"/>
+          <w:bdr w:val="none" w:sz="0" w:space="0" w:color="auto" w:frame="1"/>
+        </w:rPr>
+        <w:t>8</w:t>
+      </w:r>
+      <w:r>
+        <w:rPr>
+          <w:rStyle w:val="CdigoHTML"/>
+          <w:rFonts w:ascii="Arial Black" w:hAnsi="Arial Black" w:cs="Arial"/>
+          <w:color w:val="24292F"/>
+          <w:sz w:val="28"/>
+          <w:szCs w:val="28"/>
+          <w:bdr w:val="none" w:sz="0" w:space="0" w:color="auto" w:frame="1"/>
+        </w:rPr>
+        <w:t>-</w:t>
+      </w:r>
+      <w:r>
+        <w:rPr>
+          <w:rFonts w:ascii="Arial Black" w:hAnsi="Arial Black"/>
+          <w:sz w:val="28"/>
+          <w:szCs w:val="28"/>
+        </w:rPr>
+        <w:t xml:space="preserve"> </w:t>
+      </w:r>
+      <w:proofErr w:type="spellStart"/>
+      <w:r>
+        <w:rPr>
+          <w:rFonts w:ascii="Arial Black" w:hAnsi="Arial Black"/>
+          <w:sz w:val="28"/>
+          <w:szCs w:val="28"/>
+        </w:rPr>
+        <w:t>hr-</w:t>
+      </w:r>
+      <w:r>
+        <w:rPr>
+          <w:rFonts w:ascii="Arial Black" w:hAnsi="Arial Black"/>
+          <w:sz w:val="28"/>
+          <w:szCs w:val="28"/>
+        </w:rPr>
+        <w:t>oauth</w:t>
+      </w:r>
+      <w:proofErr w:type="spellEnd"/>
+    </w:p>
+    <w:p>
+      <w:pPr>
+        <w:pStyle w:val="Pr-formataoHTML"/>
+        <w:rPr>
+          <w:rFonts w:ascii="Arial Black" w:hAnsi="Arial Black"/>
+          <w:sz w:val="28"/>
+          <w:szCs w:val="28"/>
+        </w:rPr>
+      </w:pPr>
+    </w:p>
+    <w:p>
+      <w:pPr>
+        <w:pStyle w:val="Pr-formataoHTML"/>
+        <w:rPr>
+          <w:rStyle w:val="CdigoHTML"/>
+          <w:rFonts w:ascii="Consolas" w:hAnsi="Consolas"/>
+          <w:color w:val="24292F"/>
+          <w:bdr w:val="none" w:sz="0" w:space="0" w:color="auto" w:frame="1"/>
+        </w:rPr>
+      </w:pPr>
+      <w:proofErr w:type="spellStart"/>
+      <w:r>
+        <w:rPr>
+          <w:rStyle w:val="CdigoHTML"/>
+          <w:rFonts w:ascii="Consolas" w:hAnsi="Consolas"/>
+          <w:color w:val="24292F"/>
+          <w:bdr w:val="none" w:sz="0" w:space="0" w:color="auto" w:frame="1"/>
+        </w:rPr>
+        <w:t>mvnw</w:t>
+      </w:r>
+      <w:proofErr w:type="spellEnd"/>
+      <w:r>
+        <w:rPr>
+          <w:rStyle w:val="CdigoHTML"/>
+          <w:rFonts w:ascii="Consolas" w:hAnsi="Consolas"/>
+          <w:color w:val="24292F"/>
+          <w:bdr w:val="none" w:sz="0" w:space="0" w:color="auto" w:frame="1"/>
+        </w:rPr>
+        <w:t xml:space="preserve"> clean </w:t>
+      </w:r>
+      <w:proofErr w:type="spellStart"/>
+      <w:r>
+        <w:rPr>
+          <w:rStyle w:val="CdigoHTML"/>
+          <w:rFonts w:ascii="Consolas" w:hAnsi="Consolas"/>
+          <w:color w:val="24292F"/>
+          <w:bdr w:val="none" w:sz="0" w:space="0" w:color="auto" w:frame="1"/>
+        </w:rPr>
+        <w:t>package</w:t>
+      </w:r>
+      <w:proofErr w:type="spellEnd"/>
+      <w:r>
+        <w:rPr>
+          <w:rStyle w:val="CdigoHTML"/>
+          <w:rFonts w:ascii="Consolas" w:hAnsi="Consolas"/>
+          <w:color w:val="24292F"/>
+          <w:bdr w:val="none" w:sz="0" w:space="0" w:color="auto" w:frame="1"/>
+        </w:rPr>
+        <w:t xml:space="preserve"> -</w:t>
+      </w:r>
+      <w:proofErr w:type="spellStart"/>
+      <w:r>
+        <w:rPr>
+          <w:rStyle w:val="CdigoHTML"/>
+          <w:rFonts w:ascii="Consolas" w:hAnsi="Consolas"/>
+          <w:color w:val="24292F"/>
+          <w:bdr w:val="none" w:sz="0" w:space="0" w:color="auto" w:frame="1"/>
+        </w:rPr>
+        <w:t>DskipTests</w:t>
+      </w:r>
+      <w:proofErr w:type="spellEnd"/>
+    </w:p>
+    <w:p>
+      <w:pPr>
+        <w:pStyle w:val="Pr-formataoHTML"/>
+        <w:rPr>
+          <w:rStyle w:val="CdigoHTML"/>
+          <w:rFonts w:ascii="Consolas" w:hAnsi="Consolas"/>
+          <w:color w:val="24292F"/>
+          <w:bdr w:val="none" w:sz="0" w:space="0" w:color="auto" w:frame="1"/>
+        </w:rPr>
+      </w:pPr>
+    </w:p>
+    <w:p>
+      <w:pPr>
+        <w:pStyle w:val="Pr-formataoHTML"/>
+        <w:rPr>
+          <w:rStyle w:val="CdigoHTML"/>
+          <w:rFonts w:ascii="Consolas" w:hAnsi="Consolas"/>
+          <w:color w:val="24292F"/>
+          <w:bdr w:val="none" w:sz="0" w:space="0" w:color="auto" w:frame="1"/>
+        </w:rPr>
+      </w:pPr>
+      <w:proofErr w:type="spellStart"/>
+      <w:r>
+        <w:rPr>
+          <w:rStyle w:val="CdigoHTML"/>
+          <w:rFonts w:ascii="Consolas" w:hAnsi="Consolas"/>
+          <w:color w:val="24292F"/>
+          <w:bdr w:val="none" w:sz="0" w:space="0" w:color="auto" w:frame="1"/>
+        </w:rPr>
+        <w:t>docker</w:t>
+      </w:r>
+      <w:proofErr w:type="spellEnd"/>
+      <w:r>
+        <w:rPr>
+          <w:rStyle w:val="CdigoHTML"/>
+          <w:rFonts w:ascii="Consolas" w:hAnsi="Consolas"/>
+          <w:color w:val="24292F"/>
+          <w:bdr w:val="none" w:sz="0" w:space="0" w:color="auto" w:frame="1"/>
+        </w:rPr>
+        <w:t xml:space="preserve"> build -t hr-oauth:v1 .</w:t>
+      </w:r>
+    </w:p>
+    <w:p>
+      <w:pPr>
+        <w:pStyle w:val="Pr-formataoHTML"/>
+        <w:rPr>
+          <w:rStyle w:val="CdigoHTML"/>
+          <w:rFonts w:ascii="Consolas" w:hAnsi="Consolas"/>
+          <w:color w:val="24292F"/>
+          <w:bdr w:val="none" w:sz="0" w:space="0" w:color="auto" w:frame="1"/>
+        </w:rPr>
+      </w:pPr>
+    </w:p>
+    <w:p>
+      <w:pPr>
+        <w:pStyle w:val="Pr-formataoHTML"/>
+        <w:rPr>
+          <w:rFonts w:ascii="Consolas" w:hAnsi="Consolas"/>
+          <w:color w:val="24292F"/>
+        </w:rPr>
+      </w:pPr>
+      <w:proofErr w:type="spellStart"/>
+      <w:r>
+        <w:rPr>
+          <w:rStyle w:val="CdigoHTML"/>
+          <w:rFonts w:ascii="Consolas" w:hAnsi="Consolas"/>
+          <w:color w:val="24292F"/>
+          <w:bdr w:val="none" w:sz="0" w:space="0" w:color="auto" w:frame="1"/>
+        </w:rPr>
+        <w:t>docker</w:t>
+      </w:r>
+      <w:proofErr w:type="spellEnd"/>
+      <w:r>
+        <w:rPr>
+          <w:rStyle w:val="CdigoHTML"/>
+          <w:rFonts w:ascii="Consolas" w:hAnsi="Consolas"/>
+          <w:color w:val="24292F"/>
+          <w:bdr w:val="none" w:sz="0" w:space="0" w:color="auto" w:frame="1"/>
+        </w:rPr>
+        <w:t xml:space="preserve"> </w:t>
+      </w:r>
+      <w:proofErr w:type="spellStart"/>
+      <w:r>
+        <w:rPr>
+          <w:rStyle w:val="CdigoHTML"/>
+          <w:rFonts w:ascii="Consolas" w:hAnsi="Consolas"/>
+          <w:color w:val="24292F"/>
+          <w:bdr w:val="none" w:sz="0" w:space="0" w:color="auto" w:frame="1"/>
+        </w:rPr>
+        <w:t>run</w:t>
+      </w:r>
+      <w:proofErr w:type="spellEnd"/>
+      <w:r>
+        <w:rPr>
+          <w:rStyle w:val="CdigoHTML"/>
+          <w:rFonts w:ascii="Consolas" w:hAnsi="Consolas"/>
+          <w:color w:val="24292F"/>
+          <w:bdr w:val="none" w:sz="0" w:space="0" w:color="auto" w:frame="1"/>
+        </w:rPr>
+        <w:t xml:space="preserve"> -P --network </w:t>
+      </w:r>
+      <w:proofErr w:type="spellStart"/>
+      <w:r>
+        <w:rPr>
+          <w:rStyle w:val="CdigoHTML"/>
+          <w:rFonts w:ascii="Consolas" w:hAnsi="Consolas"/>
+          <w:color w:val="24292F"/>
+          <w:bdr w:val="none" w:sz="0" w:space="0" w:color="auto" w:frame="1"/>
+        </w:rPr>
+        <w:t>hr</w:t>
+      </w:r>
+      <w:proofErr w:type="spellEnd"/>
+      <w:r>
+        <w:rPr>
+          <w:rStyle w:val="CdigoHTML"/>
+          <w:rFonts w:ascii="Consolas" w:hAnsi="Consolas"/>
+          <w:color w:val="24292F"/>
+          <w:bdr w:val="none" w:sz="0" w:space="0" w:color="auto" w:frame="1"/>
+        </w:rPr>
+        <w:t>-net hr-oauth:v1</w:t>
+      </w:r>
+    </w:p>
+    <w:p>
+      <w:pPr>
+        <w:pStyle w:val="Pr-formataoHTML"/>
+        <w:rPr>
+          <w:rFonts w:ascii="Arial Black" w:hAnsi="Arial Black"/>
+          <w:sz w:val="28"/>
+          <w:szCs w:val="28"/>
+        </w:rPr>
+      </w:pPr>
+    </w:p>
+    <w:p>
+      <w:pPr>
+        <w:pStyle w:val="Pr-formataoHTML"/>
+        <w:rPr>
+          <w:rFonts w:ascii="Arial Black" w:hAnsi="Arial Black"/>
+          <w:sz w:val="28"/>
+          <w:szCs w:val="28"/>
+        </w:rPr>
+      </w:pPr>
+      <w:r>
+        <w:rPr>
+          <w:rStyle w:val="CdigoHTML"/>
+          <w:rFonts w:ascii="Arial Black" w:hAnsi="Arial Black" w:cs="Arial"/>
+          <w:color w:val="24292F"/>
+          <w:sz w:val="28"/>
+          <w:szCs w:val="28"/>
+          <w:bdr w:val="none" w:sz="0" w:space="0" w:color="auto" w:frame="1"/>
+        </w:rPr>
+        <w:t>9</w:t>
+      </w:r>
+      <w:r>
+        <w:rPr>
+          <w:rStyle w:val="CdigoHTML"/>
+          <w:rFonts w:ascii="Arial Black" w:hAnsi="Arial Black" w:cs="Arial"/>
+          <w:color w:val="24292F"/>
+          <w:sz w:val="28"/>
+          <w:szCs w:val="28"/>
+          <w:bdr w:val="none" w:sz="0" w:space="0" w:color="auto" w:frame="1"/>
+        </w:rPr>
+        <w:t>-</w:t>
+      </w:r>
+      <w:r>
+        <w:rPr>
+          <w:rFonts w:ascii="Arial Black" w:hAnsi="Arial Black"/>
+          <w:sz w:val="28"/>
+          <w:szCs w:val="28"/>
+        </w:rPr>
+        <w:t xml:space="preserve"> </w:t>
+      </w:r>
+      <w:proofErr w:type="spellStart"/>
+      <w:r>
+        <w:rPr>
+          <w:rFonts w:ascii="Arial Black" w:hAnsi="Arial Black"/>
+          <w:sz w:val="28"/>
+          <w:szCs w:val="28"/>
+        </w:rPr>
+        <w:t>hr</w:t>
+      </w:r>
+      <w:proofErr w:type="spellEnd"/>
+      <w:r>
+        <w:rPr>
+          <w:rFonts w:ascii="Arial Black" w:hAnsi="Arial Black"/>
+          <w:sz w:val="28"/>
+          <w:szCs w:val="28"/>
+        </w:rPr>
+        <w:t>-</w:t>
+      </w:r>
+      <w:proofErr w:type="spellStart"/>
+      <w:r>
+        <w:rPr>
+          <w:rFonts w:ascii="Arial Black" w:hAnsi="Arial Black"/>
+          <w:sz w:val="28"/>
+          <w:szCs w:val="28"/>
+        </w:rPr>
+        <w:t>api</w:t>
+      </w:r>
+      <w:proofErr w:type="spellEnd"/>
+      <w:r>
+        <w:rPr>
+          <w:rFonts w:ascii="Arial Black" w:hAnsi="Arial Black"/>
+          <w:sz w:val="28"/>
+          <w:szCs w:val="28"/>
+        </w:rPr>
+        <w:t>-gateway-</w:t>
+      </w:r>
+      <w:proofErr w:type="spellStart"/>
+      <w:r>
+        <w:rPr>
+          <w:rFonts w:ascii="Arial Black" w:hAnsi="Arial Black"/>
+          <w:sz w:val="28"/>
+          <w:szCs w:val="28"/>
+        </w:rPr>
+        <w:t>zull</w:t>
+      </w:r>
+      <w:proofErr w:type="spellEnd"/>
+    </w:p>
+    <w:p>
+      <w:pPr>
+        <w:pStyle w:val="Pr-formataoHTML"/>
+        <w:rPr>
+          <w:rFonts w:ascii="Arial Black" w:hAnsi="Arial Black"/>
+          <w:sz w:val="28"/>
+          <w:szCs w:val="28"/>
+        </w:rPr>
+      </w:pPr>
+    </w:p>
+    <w:p>
+      <w:pPr>
+        <w:pStyle w:val="Pr-formataoHTML"/>
+        <w:rPr>
+          <w:rStyle w:val="CdigoHTML"/>
+          <w:rFonts w:ascii="Consolas" w:hAnsi="Consolas"/>
+          <w:color w:val="24292F"/>
+          <w:bdr w:val="none" w:sz="0" w:space="0" w:color="auto" w:frame="1"/>
+        </w:rPr>
+      </w:pPr>
+      <w:proofErr w:type="spellStart"/>
+      <w:r>
+        <w:rPr>
+          <w:rStyle w:val="CdigoHTML"/>
+          <w:rFonts w:ascii="Consolas" w:hAnsi="Consolas"/>
+          <w:color w:val="24292F"/>
+          <w:bdr w:val="none" w:sz="0" w:space="0" w:color="auto" w:frame="1"/>
+        </w:rPr>
+        <w:t>mvnw</w:t>
+      </w:r>
+      <w:proofErr w:type="spellEnd"/>
+      <w:r>
+        <w:rPr>
+          <w:rStyle w:val="CdigoHTML"/>
+          <w:rFonts w:ascii="Consolas" w:hAnsi="Consolas"/>
+          <w:color w:val="24292F"/>
+          <w:bdr w:val="none" w:sz="0" w:space="0" w:color="auto" w:frame="1"/>
+        </w:rPr>
+        <w:t xml:space="preserve"> clean </w:t>
+      </w:r>
+      <w:proofErr w:type="spellStart"/>
+      <w:r>
+        <w:rPr>
+          <w:rStyle w:val="CdigoHTML"/>
+          <w:rFonts w:ascii="Consolas" w:hAnsi="Consolas"/>
+          <w:color w:val="24292F"/>
+          <w:bdr w:val="none" w:sz="0" w:space="0" w:color="auto" w:frame="1"/>
+        </w:rPr>
+        <w:t>package</w:t>
+      </w:r>
+      <w:proofErr w:type="spellEnd"/>
+      <w:r>
+        <w:rPr>
+          <w:rStyle w:val="CdigoHTML"/>
+          <w:rFonts w:ascii="Consolas" w:hAnsi="Consolas"/>
+          <w:color w:val="24292F"/>
+          <w:bdr w:val="none" w:sz="0" w:space="0" w:color="auto" w:frame="1"/>
+        </w:rPr>
+        <w:t xml:space="preserve"> -</w:t>
+      </w:r>
+      <w:proofErr w:type="spellStart"/>
+      <w:r>
+        <w:rPr>
+          <w:rStyle w:val="CdigoHTML"/>
+          <w:rFonts w:ascii="Consolas" w:hAnsi="Consolas"/>
+          <w:color w:val="24292F"/>
+          <w:bdr w:val="none" w:sz="0" w:space="0" w:color="auto" w:frame="1"/>
+        </w:rPr>
+        <w:t>DskipTests</w:t>
+      </w:r>
+      <w:proofErr w:type="spellEnd"/>
+    </w:p>
+    <w:p>
+      <w:pPr>
+        <w:pStyle w:val="Pr-formataoHTML"/>
+        <w:rPr>
+          <w:rStyle w:val="CdigoHTML"/>
+          <w:rFonts w:ascii="Consolas" w:hAnsi="Consolas"/>
+          <w:color w:val="24292F"/>
+          <w:bdr w:val="none" w:sz="0" w:space="0" w:color="auto" w:frame="1"/>
+        </w:rPr>
+      </w:pPr>
+    </w:p>
+    <w:p>
+      <w:pPr>
+        <w:pStyle w:val="Pr-formataoHTML"/>
+        <w:rPr>
+          <w:rStyle w:val="CdigoHTML"/>
+          <w:rFonts w:ascii="Consolas" w:hAnsi="Consolas"/>
+          <w:color w:val="24292F"/>
+          <w:bdr w:val="none" w:sz="0" w:space="0" w:color="auto" w:frame="1"/>
+        </w:rPr>
+      </w:pPr>
+      <w:proofErr w:type="spellStart"/>
+      <w:r>
+        <w:rPr>
+          <w:rStyle w:val="CdigoHTML"/>
+          <w:rFonts w:ascii="Consolas" w:hAnsi="Consolas"/>
+          <w:color w:val="24292F"/>
+          <w:bdr w:val="none" w:sz="0" w:space="0" w:color="auto" w:frame="1"/>
+        </w:rPr>
+        <w:t>docker</w:t>
+      </w:r>
+      <w:proofErr w:type="spellEnd"/>
+      <w:r>
+        <w:rPr>
+          <w:rStyle w:val="CdigoHTML"/>
+          <w:rFonts w:ascii="Consolas" w:hAnsi="Consolas"/>
+          <w:color w:val="24292F"/>
+          <w:bdr w:val="none" w:sz="0" w:space="0" w:color="auto" w:frame="1"/>
+        </w:rPr>
+        <w:t xml:space="preserve"> build -t hr-api-gateway-zuul:v1 .</w:t>
+      </w:r>
+    </w:p>
+    <w:p>
+      <w:pPr>
+        <w:pStyle w:val="Pr-formataoHTML"/>
+        <w:rPr>
+          <w:rStyle w:val="CdigoHTML"/>
+          <w:rFonts w:ascii="Consolas" w:hAnsi="Consolas"/>
+          <w:color w:val="24292F"/>
+          <w:bdr w:val="none" w:sz="0" w:space="0" w:color="auto" w:frame="1"/>
+        </w:rPr>
+      </w:pPr>
+    </w:p>
+    <w:p>
+      <w:pPr>
+        <w:pStyle w:val="Pr-formataoHTML"/>
+        <w:rPr>
+          <w:rFonts w:ascii="Consolas" w:hAnsi="Consolas"/>
+          <w:color w:val="24292F"/>
+        </w:rPr>
+      </w:pPr>
+      <w:proofErr w:type="spellStart"/>
+      <w:r>
+        <w:rPr>
+          <w:rStyle w:val="CdigoHTML"/>
+          <w:rFonts w:ascii="Consolas" w:hAnsi="Consolas"/>
+          <w:color w:val="24292F"/>
+          <w:bdr w:val="none" w:sz="0" w:space="0" w:color="auto" w:frame="1"/>
+        </w:rPr>
+        <w:t>docker</w:t>
+      </w:r>
+      <w:proofErr w:type="spellEnd"/>
+      <w:r>
+        <w:rPr>
+          <w:rStyle w:val="CdigoHTML"/>
+          <w:rFonts w:ascii="Consolas" w:hAnsi="Consolas"/>
+          <w:color w:val="24292F"/>
+          <w:bdr w:val="none" w:sz="0" w:space="0" w:color="auto" w:frame="1"/>
+        </w:rPr>
+        <w:t xml:space="preserve"> </w:t>
+      </w:r>
+      <w:proofErr w:type="spellStart"/>
+      <w:r>
+        <w:rPr>
+          <w:rStyle w:val="CdigoHTML"/>
+          <w:rFonts w:ascii="Consolas" w:hAnsi="Consolas"/>
+          <w:color w:val="24292F"/>
+          <w:bdr w:val="none" w:sz="0" w:space="0" w:color="auto" w:frame="1"/>
+        </w:rPr>
+        <w:t>run</w:t>
+      </w:r>
+      <w:proofErr w:type="spellEnd"/>
+      <w:r>
+        <w:rPr>
+          <w:rStyle w:val="CdigoHTML"/>
+          <w:rFonts w:ascii="Consolas" w:hAnsi="Consolas"/>
+          <w:color w:val="24292F"/>
+          <w:bdr w:val="none" w:sz="0" w:space="0" w:color="auto" w:frame="1"/>
+        </w:rPr>
+        <w:t xml:space="preserve"> -p 8765:8765 --</w:t>
+      </w:r>
+      <w:proofErr w:type="spellStart"/>
+      <w:r>
+        <w:rPr>
+          <w:rStyle w:val="CdigoHTML"/>
+          <w:rFonts w:ascii="Consolas" w:hAnsi="Consolas"/>
+          <w:color w:val="24292F"/>
+          <w:bdr w:val="none" w:sz="0" w:space="0" w:color="auto" w:frame="1"/>
+        </w:rPr>
+        <w:t>name</w:t>
+      </w:r>
+      <w:proofErr w:type="spellEnd"/>
+      <w:r>
+        <w:rPr>
+          <w:rStyle w:val="CdigoHTML"/>
+          <w:rFonts w:ascii="Consolas" w:hAnsi="Consolas"/>
+          <w:color w:val="24292F"/>
+          <w:bdr w:val="none" w:sz="0" w:space="0" w:color="auto" w:frame="1"/>
+        </w:rPr>
+        <w:t xml:space="preserve"> </w:t>
+      </w:r>
+      <w:proofErr w:type="spellStart"/>
+      <w:r>
+        <w:rPr>
+          <w:rStyle w:val="CdigoHTML"/>
+          <w:rFonts w:ascii="Consolas" w:hAnsi="Consolas"/>
+          <w:color w:val="24292F"/>
+          <w:bdr w:val="none" w:sz="0" w:space="0" w:color="auto" w:frame="1"/>
+        </w:rPr>
+        <w:t>hr</w:t>
+      </w:r>
+      <w:proofErr w:type="spellEnd"/>
+      <w:r>
+        <w:rPr>
+          <w:rStyle w:val="CdigoHTML"/>
+          <w:rFonts w:ascii="Consolas" w:hAnsi="Consolas"/>
+          <w:color w:val="24292F"/>
+          <w:bdr w:val="none" w:sz="0" w:space="0" w:color="auto" w:frame="1"/>
+        </w:rPr>
+        <w:t>-</w:t>
+      </w:r>
+      <w:proofErr w:type="spellStart"/>
+      <w:r>
+        <w:rPr>
+          <w:rStyle w:val="CdigoHTML"/>
+          <w:rFonts w:ascii="Consolas" w:hAnsi="Consolas"/>
+          <w:color w:val="24292F"/>
+          <w:bdr w:val="none" w:sz="0" w:space="0" w:color="auto" w:frame="1"/>
+        </w:rPr>
+        <w:t>api</w:t>
+      </w:r>
+      <w:proofErr w:type="spellEnd"/>
+      <w:r>
+        <w:rPr>
+          <w:rStyle w:val="CdigoHTML"/>
+          <w:rFonts w:ascii="Consolas" w:hAnsi="Consolas"/>
+          <w:color w:val="24292F"/>
+          <w:bdr w:val="none" w:sz="0" w:space="0" w:color="auto" w:frame="1"/>
+        </w:rPr>
+        <w:t>-gateway-</w:t>
+      </w:r>
+      <w:proofErr w:type="spellStart"/>
+      <w:r>
+        <w:rPr>
+          <w:rStyle w:val="CdigoHTML"/>
+          <w:rFonts w:ascii="Consolas" w:hAnsi="Consolas"/>
+          <w:color w:val="24292F"/>
+          <w:bdr w:val="none" w:sz="0" w:space="0" w:color="auto" w:frame="1"/>
+        </w:rPr>
+        <w:t>zuul</w:t>
+      </w:r>
+      <w:proofErr w:type="spellEnd"/>
+      <w:r>
+        <w:rPr>
+          <w:rStyle w:val="CdigoHTML"/>
+          <w:rFonts w:ascii="Consolas" w:hAnsi="Consolas"/>
+          <w:color w:val="24292F"/>
+          <w:bdr w:val="none" w:sz="0" w:space="0" w:color="auto" w:frame="1"/>
+        </w:rPr>
+        <w:t xml:space="preserve"> --network </w:t>
+      </w:r>
+      <w:proofErr w:type="spellStart"/>
+      <w:r>
+        <w:rPr>
+          <w:rStyle w:val="CdigoHTML"/>
+          <w:rFonts w:ascii="Consolas" w:hAnsi="Consolas"/>
+          <w:color w:val="24292F"/>
+          <w:bdr w:val="none" w:sz="0" w:space="0" w:color="auto" w:frame="1"/>
+        </w:rPr>
+        <w:t>hr</w:t>
+      </w:r>
+      <w:proofErr w:type="spellEnd"/>
+      <w:r>
+        <w:rPr>
+          <w:rStyle w:val="CdigoHTML"/>
+          <w:rFonts w:ascii="Consolas" w:hAnsi="Consolas"/>
+          <w:color w:val="24292F"/>
+          <w:bdr w:val="none" w:sz="0" w:space="0" w:color="auto" w:frame="1"/>
+        </w:rPr>
+        <w:t>-net hr-api-gateway-zuul:v1</w:t>
+      </w:r>
+    </w:p>
+    <w:p>
+      <w:pPr>
+        <w:pStyle w:val="Pr-formataoHTML"/>
+        <w:rPr>
+          <w:rFonts w:ascii="Arial Black" w:hAnsi="Arial Black"/>
+          <w:sz w:val="28"/>
+          <w:szCs w:val="28"/>
+        </w:rPr>
+      </w:pPr>
+    </w:p>
+    <w:p>
+      <w:pPr>
+        <w:pStyle w:val="Pr-formataoHTML"/>
+        <w:rPr>
+          <w:rFonts w:ascii="Arial Black" w:hAnsi="Arial Black"/>
+          <w:sz w:val="28"/>
+          <w:szCs w:val="28"/>
+        </w:rPr>
+      </w:pPr>
+    </w:p>
+    <w:p>
+      <w:pPr>
+        <w:pStyle w:val="Pr-formataoHTML"/>
+        <w:rPr>
+          <w:rFonts w:ascii="Arial Black" w:hAnsi="Arial Black"/>
+          <w:sz w:val="28"/>
+          <w:szCs w:val="28"/>
+        </w:rPr>
+      </w:pPr>
+      <w:r>
+        <w:rPr>
+          <w:rFonts w:ascii="Arial Black" w:hAnsi="Arial Black"/>
+          <w:sz w:val="28"/>
+          <w:szCs w:val="28"/>
+        </w:rPr>
+        <w:t xml:space="preserve">10- Alguns comandos </w:t>
+      </w:r>
+      <w:proofErr w:type="spellStart"/>
+      <w:r>
+        <w:rPr>
+          <w:rFonts w:ascii="Arial Black" w:hAnsi="Arial Black"/>
+          <w:sz w:val="28"/>
+          <w:szCs w:val="28"/>
+        </w:rPr>
+        <w:t>dokcer</w:t>
+      </w:r>
+      <w:proofErr w:type="spellEnd"/>
+    </w:p>
+    <w:p>
+      <w:pPr>
+        <w:pStyle w:val="Pr-formataoHTML"/>
+        <w:rPr>
+          <w:rFonts w:ascii="Arial Black" w:hAnsi="Arial Black"/>
+          <w:sz w:val="28"/>
+          <w:szCs w:val="28"/>
+        </w:rPr>
+      </w:pPr>
+    </w:p>
+    <w:p>
+      <w:pPr>
+        <w:pStyle w:val="Pr-formataoHTML"/>
+        <w:rPr>
+          <w:rFonts w:ascii="Segoe UI" w:hAnsi="Segoe UI" w:cs="Segoe UI"/>
+          <w:color w:val="24292F"/>
+          <w:shd w:val="clear" w:color="auto" w:fill="FFFFFF"/>
+        </w:rPr>
+      </w:pPr>
+      <w:r>
+        <w:rPr>
+          <w:rFonts w:ascii="Segoe UI" w:hAnsi="Segoe UI" w:cs="Segoe UI"/>
+          <w:color w:val="24292F"/>
+          <w:shd w:val="clear" w:color="auto" w:fill="FFFFFF"/>
+        </w:rPr>
+        <w:t>1.</w:t>
+      </w:r>
+      <w:r>
+        <w:rPr>
+          <w:rFonts w:ascii="Segoe UI" w:hAnsi="Segoe UI" w:cs="Segoe UI"/>
+          <w:b/>
+          <w:bCs/>
+          <w:color w:val="24292F"/>
+          <w:shd w:val="clear" w:color="auto" w:fill="FFFFFF"/>
+        </w:rPr>
+        <w:t>Criar uma rede Docker</w:t>
+      </w:r>
+      <w:r>
+        <w:rPr>
+          <w:rFonts w:ascii="Segoe UI" w:hAnsi="Segoe UI" w:cs="Segoe UI"/>
+          <w:b/>
+          <w:bCs/>
+          <w:color w:val="24292F"/>
+          <w:shd w:val="clear" w:color="auto" w:fill="FFFFFF"/>
+        </w:rPr>
+        <w:t>:</w:t>
+      </w:r>
+    </w:p>
+    <w:p>
+      <w:pPr>
+        <w:pStyle w:val="Pr-formataoHTML"/>
+        <w:rPr>
+          <w:rFonts w:ascii="Consolas" w:hAnsi="Consolas"/>
+          <w:color w:val="24292F"/>
+        </w:rPr>
+      </w:pPr>
+      <w:r>
+        <w:rPr>
+          <w:rFonts w:ascii="Segoe UI" w:hAnsi="Segoe UI" w:cs="Segoe UI"/>
+          <w:color w:val="24292F"/>
+          <w:shd w:val="clear" w:color="auto" w:fill="FFFFFF"/>
+        </w:rPr>
+        <w:tab/>
+      </w:r>
+      <w:proofErr w:type="spellStart"/>
+      <w:r>
+        <w:rPr>
+          <w:rStyle w:val="CdigoHTML"/>
+          <w:rFonts w:ascii="Consolas" w:hAnsi="Consolas"/>
+          <w:color w:val="24292F"/>
+          <w:bdr w:val="none" w:sz="0" w:space="0" w:color="auto" w:frame="1"/>
+        </w:rPr>
+        <w:t>docker</w:t>
+      </w:r>
+      <w:proofErr w:type="spellEnd"/>
+      <w:r>
+        <w:rPr>
+          <w:rStyle w:val="CdigoHTML"/>
+          <w:rFonts w:ascii="Consolas" w:hAnsi="Consolas"/>
+          <w:color w:val="24292F"/>
+          <w:bdr w:val="none" w:sz="0" w:space="0" w:color="auto" w:frame="1"/>
+        </w:rPr>
+        <w:t xml:space="preserve"> network </w:t>
+      </w:r>
+      <w:proofErr w:type="spellStart"/>
+      <w:r>
+        <w:rPr>
+          <w:rStyle w:val="CdigoHTML"/>
+          <w:rFonts w:ascii="Consolas" w:hAnsi="Consolas"/>
+          <w:color w:val="24292F"/>
+          <w:bdr w:val="none" w:sz="0" w:space="0" w:color="auto" w:frame="1"/>
+        </w:rPr>
+        <w:t>create</w:t>
+      </w:r>
+      <w:proofErr w:type="spellEnd"/>
+      <w:r>
+        <w:rPr>
+          <w:rStyle w:val="CdigoHTML"/>
+          <w:rFonts w:ascii="Consolas" w:hAnsi="Consolas"/>
+          <w:color w:val="24292F"/>
+          <w:bdr w:val="none" w:sz="0" w:space="0" w:color="auto" w:frame="1"/>
+        </w:rPr>
+        <w:t xml:space="preserve"> &lt;nome-da-rede&gt;</w:t>
+      </w:r>
+    </w:p>
+    <w:p>
+      <w:pPr>
+        <w:pStyle w:val="Pr-formataoHTML"/>
+        <w:rPr>
+          <w:rFonts w:ascii="Segoe UI" w:hAnsi="Segoe UI" w:cs="Segoe UI"/>
+          <w:color w:val="24292F"/>
+          <w:shd w:val="clear" w:color="auto" w:fill="FFFFFF"/>
+        </w:rPr>
+      </w:pPr>
+      <w:r>
+        <w:rPr>
+          <w:rFonts w:ascii="Segoe UI" w:hAnsi="Segoe UI" w:cs="Segoe UI"/>
+          <w:color w:val="24292F"/>
+          <w:shd w:val="clear" w:color="auto" w:fill="FFFFFF"/>
+        </w:rPr>
+        <w:t>2.</w:t>
+      </w:r>
+      <w:r>
+        <w:rPr>
+          <w:rFonts w:ascii="Segoe UI" w:hAnsi="Segoe UI" w:cs="Segoe UI"/>
+          <w:b/>
+          <w:bCs/>
+          <w:color w:val="24292F"/>
+          <w:shd w:val="clear" w:color="auto" w:fill="FFFFFF"/>
+        </w:rPr>
+        <w:t xml:space="preserve">Baixar imagem do </w:t>
+      </w:r>
+      <w:proofErr w:type="spellStart"/>
+      <w:r>
+        <w:rPr>
+          <w:rFonts w:ascii="Segoe UI" w:hAnsi="Segoe UI" w:cs="Segoe UI"/>
+          <w:b/>
+          <w:bCs/>
+          <w:color w:val="24292F"/>
+          <w:shd w:val="clear" w:color="auto" w:fill="FFFFFF"/>
+        </w:rPr>
+        <w:t>Dockerhub</w:t>
+      </w:r>
+      <w:proofErr w:type="spellEnd"/>
+    </w:p>
+    <w:p>
+      <w:pPr>
+        <w:pStyle w:val="Pr-formataoHTML"/>
+        <w:rPr>
+          <w:rFonts w:ascii="Consolas" w:hAnsi="Consolas"/>
+          <w:color w:val="24292F"/>
+        </w:rPr>
+      </w:pPr>
+      <w:r>
+        <w:rPr>
+          <w:rFonts w:ascii="Segoe UI" w:hAnsi="Segoe UI" w:cs="Segoe UI"/>
+          <w:color w:val="24292F"/>
+          <w:shd w:val="clear" w:color="auto" w:fill="FFFFFF"/>
+        </w:rPr>
+        <w:tab/>
+      </w:r>
+      <w:proofErr w:type="spellStart"/>
+      <w:r>
+        <w:rPr>
+          <w:rStyle w:val="CdigoHTML"/>
+          <w:rFonts w:ascii="Consolas" w:hAnsi="Consolas"/>
+          <w:color w:val="24292F"/>
+          <w:bdr w:val="none" w:sz="0" w:space="0" w:color="auto" w:frame="1"/>
+        </w:rPr>
+        <w:t>docker</w:t>
+      </w:r>
+      <w:proofErr w:type="spellEnd"/>
+      <w:r>
+        <w:rPr>
+          <w:rStyle w:val="CdigoHTML"/>
+          <w:rFonts w:ascii="Consolas" w:hAnsi="Consolas"/>
+          <w:color w:val="24292F"/>
+          <w:bdr w:val="none" w:sz="0" w:space="0" w:color="auto" w:frame="1"/>
+        </w:rPr>
+        <w:t xml:space="preserve"> </w:t>
+      </w:r>
+      <w:proofErr w:type="spellStart"/>
+      <w:r>
+        <w:rPr>
+          <w:rStyle w:val="CdigoHTML"/>
+          <w:rFonts w:ascii="Consolas" w:hAnsi="Consolas"/>
+          <w:color w:val="24292F"/>
+          <w:bdr w:val="none" w:sz="0" w:space="0" w:color="auto" w:frame="1"/>
+        </w:rPr>
+        <w:t>pull</w:t>
+      </w:r>
+      <w:proofErr w:type="spellEnd"/>
+      <w:r>
+        <w:rPr>
+          <w:rStyle w:val="CdigoHTML"/>
+          <w:rFonts w:ascii="Consolas" w:hAnsi="Consolas"/>
+          <w:color w:val="24292F"/>
+          <w:bdr w:val="none" w:sz="0" w:space="0" w:color="auto" w:frame="1"/>
+        </w:rPr>
+        <w:t xml:space="preserve"> &lt;</w:t>
+      </w:r>
+      <w:proofErr w:type="spellStart"/>
+      <w:r>
+        <w:rPr>
+          <w:rStyle w:val="CdigoHTML"/>
+          <w:rFonts w:ascii="Consolas" w:hAnsi="Consolas"/>
+          <w:color w:val="24292F"/>
+          <w:bdr w:val="none" w:sz="0" w:space="0" w:color="auto" w:frame="1"/>
+        </w:rPr>
+        <w:t>nome-da-imagem:tag</w:t>
+      </w:r>
+      <w:proofErr w:type="spellEnd"/>
+      <w:r>
+        <w:rPr>
+          <w:rStyle w:val="CdigoHTML"/>
+          <w:rFonts w:ascii="Consolas" w:hAnsi="Consolas"/>
+          <w:color w:val="24292F"/>
+          <w:bdr w:val="none" w:sz="0" w:space="0" w:color="auto" w:frame="1"/>
+        </w:rPr>
+        <w:t>&gt;</w:t>
+      </w:r>
+    </w:p>
+    <w:p>
+      <w:pPr>
+        <w:pStyle w:val="Pr-formataoHTML"/>
+        <w:rPr>
+          <w:rFonts w:ascii="Segoe UI" w:hAnsi="Segoe UI" w:cs="Segoe UI"/>
+          <w:color w:val="24292F"/>
+          <w:shd w:val="clear" w:color="auto" w:fill="FFFFFF"/>
+        </w:rPr>
+      </w:pPr>
+      <w:r>
+        <w:rPr>
+          <w:rFonts w:ascii="Segoe UI" w:hAnsi="Segoe UI" w:cs="Segoe UI"/>
+          <w:color w:val="24292F"/>
+          <w:shd w:val="clear" w:color="auto" w:fill="FFFFFF"/>
+        </w:rPr>
+        <w:t>3.</w:t>
+      </w:r>
+      <w:r>
+        <w:rPr>
+          <w:rFonts w:ascii="Segoe UI" w:hAnsi="Segoe UI" w:cs="Segoe UI"/>
+          <w:b/>
+          <w:bCs/>
+          <w:color w:val="24292F"/>
+          <w:shd w:val="clear" w:color="auto" w:fill="FFFFFF"/>
+        </w:rPr>
+        <w:t>Ver imagens</w:t>
+      </w:r>
+    </w:p>
+    <w:p>
+      <w:pPr>
+        <w:pStyle w:val="Pr-formataoHTML"/>
+        <w:rPr>
+          <w:rFonts w:ascii="Consolas" w:hAnsi="Consolas"/>
+          <w:color w:val="24292F"/>
+        </w:rPr>
+      </w:pPr>
+      <w:r>
+        <w:rPr>
+          <w:rFonts w:ascii="Segoe UI" w:hAnsi="Segoe UI" w:cs="Segoe UI"/>
+          <w:color w:val="24292F"/>
+          <w:shd w:val="clear" w:color="auto" w:fill="FFFFFF"/>
+        </w:rPr>
+        <w:tab/>
+      </w:r>
+      <w:proofErr w:type="spellStart"/>
+      <w:r>
+        <w:rPr>
+          <w:rStyle w:val="CdigoHTML"/>
+          <w:rFonts w:ascii="Consolas" w:hAnsi="Consolas"/>
+          <w:color w:val="24292F"/>
+          <w:bdr w:val="none" w:sz="0" w:space="0" w:color="auto" w:frame="1"/>
+        </w:rPr>
+        <w:t>docker</w:t>
+      </w:r>
+      <w:proofErr w:type="spellEnd"/>
+      <w:r>
+        <w:rPr>
+          <w:rStyle w:val="CdigoHTML"/>
+          <w:rFonts w:ascii="Consolas" w:hAnsi="Consolas"/>
+          <w:color w:val="24292F"/>
+          <w:bdr w:val="none" w:sz="0" w:space="0" w:color="auto" w:frame="1"/>
+        </w:rPr>
+        <w:t xml:space="preserve"> </w:t>
+      </w:r>
+      <w:proofErr w:type="spellStart"/>
+      <w:r>
+        <w:rPr>
+          <w:rStyle w:val="CdigoHTML"/>
+          <w:rFonts w:ascii="Consolas" w:hAnsi="Consolas"/>
+          <w:color w:val="24292F"/>
+          <w:bdr w:val="none" w:sz="0" w:space="0" w:color="auto" w:frame="1"/>
+        </w:rPr>
+        <w:t>images</w:t>
+      </w:r>
+      <w:proofErr w:type="spellEnd"/>
+    </w:p>
+    <w:p>
+      <w:pPr>
+        <w:pStyle w:val="Pr-formataoHTML"/>
+        <w:rPr>
+          <w:rFonts w:ascii="Segoe UI" w:hAnsi="Segoe UI" w:cs="Segoe UI"/>
+          <w:color w:val="24292F"/>
+          <w:shd w:val="clear" w:color="auto" w:fill="FFFFFF"/>
+        </w:rPr>
+      </w:pPr>
+      <w:r>
+        <w:rPr>
+          <w:rFonts w:ascii="Segoe UI" w:hAnsi="Segoe UI" w:cs="Segoe UI"/>
+          <w:color w:val="24292F"/>
+          <w:shd w:val="clear" w:color="auto" w:fill="FFFFFF"/>
+        </w:rPr>
+        <w:t>4.</w:t>
+      </w:r>
+      <w:r>
+        <w:rPr>
+          <w:rFonts w:ascii="Segoe UI" w:hAnsi="Segoe UI" w:cs="Segoe UI"/>
+          <w:b/>
+          <w:bCs/>
+          <w:color w:val="24292F"/>
+          <w:shd w:val="clear" w:color="auto" w:fill="FFFFFF"/>
+        </w:rPr>
+        <w:t>Criar/rodar um container de uma imagem</w:t>
+      </w:r>
+    </w:p>
+    <w:p>
+      <w:pPr>
+        <w:pStyle w:val="Pr-formataoHTML"/>
+        <w:rPr>
+          <w:rFonts w:ascii="Segoe UI" w:hAnsi="Segoe UI" w:cs="Segoe UI"/>
+          <w:color w:val="24292F"/>
+          <w:shd w:val="clear" w:color="auto" w:fill="FFFFFF"/>
+        </w:rPr>
+      </w:pPr>
+      <w:r>
+        <w:rPr>
+          <w:rFonts w:ascii="Segoe UI" w:hAnsi="Segoe UI" w:cs="Segoe UI"/>
+          <w:color w:val="24292F"/>
+          <w:shd w:val="clear" w:color="auto" w:fill="FFFFFF"/>
+        </w:rPr>
+        <w:tab/>
+      </w:r>
+      <w:proofErr w:type="spellStart"/>
+      <w:r>
+        <w:rPr>
+          <w:rFonts w:ascii="Segoe UI" w:hAnsi="Segoe UI" w:cs="Segoe UI"/>
+          <w:color w:val="24292F"/>
+          <w:shd w:val="clear" w:color="auto" w:fill="FFFFFF"/>
+        </w:rPr>
+        <w:t>docker</w:t>
+      </w:r>
+      <w:proofErr w:type="spellEnd"/>
+      <w:r>
+        <w:rPr>
+          <w:rFonts w:ascii="Segoe UI" w:hAnsi="Segoe UI" w:cs="Segoe UI"/>
+          <w:color w:val="24292F"/>
+          <w:shd w:val="clear" w:color="auto" w:fill="FFFFFF"/>
+        </w:rPr>
+        <w:t xml:space="preserve"> </w:t>
+      </w:r>
+      <w:proofErr w:type="spellStart"/>
+      <w:r>
+        <w:rPr>
+          <w:rFonts w:ascii="Segoe UI" w:hAnsi="Segoe UI" w:cs="Segoe UI"/>
+          <w:color w:val="24292F"/>
+          <w:shd w:val="clear" w:color="auto" w:fill="FFFFFF"/>
+        </w:rPr>
+        <w:t>run</w:t>
+      </w:r>
+      <w:proofErr w:type="spellEnd"/>
+      <w:r>
+        <w:rPr>
+          <w:rFonts w:ascii="Segoe UI" w:hAnsi="Segoe UI" w:cs="Segoe UI"/>
+          <w:color w:val="24292F"/>
+          <w:shd w:val="clear" w:color="auto" w:fill="FFFFFF"/>
+        </w:rPr>
+        <w:t xml:space="preserve"> -p &lt;porta-externa&gt;:&lt;porta-interna&gt; --</w:t>
+      </w:r>
+      <w:proofErr w:type="spellStart"/>
+      <w:r>
+        <w:rPr>
+          <w:rFonts w:ascii="Segoe UI" w:hAnsi="Segoe UI" w:cs="Segoe UI"/>
+          <w:color w:val="24292F"/>
+          <w:shd w:val="clear" w:color="auto" w:fill="FFFFFF"/>
+        </w:rPr>
+        <w:t>name</w:t>
+      </w:r>
+      <w:proofErr w:type="spellEnd"/>
+      <w:r>
+        <w:rPr>
+          <w:rFonts w:ascii="Segoe UI" w:hAnsi="Segoe UI" w:cs="Segoe UI"/>
+          <w:color w:val="24292F"/>
+          <w:shd w:val="clear" w:color="auto" w:fill="FFFFFF"/>
+        </w:rPr>
+        <w:t xml:space="preserve"> &lt;nome-do-container&gt; --network &lt;nome-da-rede&gt; &lt;</w:t>
+      </w:r>
+      <w:proofErr w:type="spellStart"/>
+      <w:r>
+        <w:rPr>
+          <w:rFonts w:ascii="Segoe UI" w:hAnsi="Segoe UI" w:cs="Segoe UI"/>
+          <w:color w:val="24292F"/>
+          <w:shd w:val="clear" w:color="auto" w:fill="FFFFFF"/>
+        </w:rPr>
+        <w:t>nome-da-imagem:tag</w:t>
+      </w:r>
+      <w:proofErr w:type="spellEnd"/>
+      <w:r>
+        <w:rPr>
+          <w:rFonts w:ascii="Segoe UI" w:hAnsi="Segoe UI" w:cs="Segoe UI"/>
+          <w:color w:val="24292F"/>
+          <w:shd w:val="clear" w:color="auto" w:fill="FFFFFF"/>
+        </w:rPr>
+        <w:t>&gt;</w:t>
+      </w:r>
+    </w:p>
+    <w:p>
+      <w:pPr>
+        <w:pStyle w:val="Pr-formataoHTML"/>
+        <w:rPr>
+          <w:rFonts w:ascii="Segoe UI" w:hAnsi="Segoe UI" w:cs="Segoe UI"/>
+          <w:color w:val="24292F"/>
+          <w:shd w:val="clear" w:color="auto" w:fill="FFFFFF"/>
+        </w:rPr>
+      </w:pPr>
+      <w:r>
+        <w:rPr>
+          <w:rFonts w:ascii="Segoe UI" w:hAnsi="Segoe UI" w:cs="Segoe UI"/>
+          <w:color w:val="24292F"/>
+          <w:shd w:val="clear" w:color="auto" w:fill="FFFFFF"/>
+        </w:rPr>
+        <w:t>5.</w:t>
+      </w:r>
+      <w:r>
+        <w:rPr>
+          <w:rFonts w:ascii="Segoe UI" w:hAnsi="Segoe UI" w:cs="Segoe UI"/>
+          <w:color w:val="24292F"/>
+          <w:shd w:val="clear" w:color="auto" w:fill="FFFFFF"/>
+        </w:rPr>
+        <w:t xml:space="preserve"> </w:t>
+      </w:r>
+      <w:r>
+        <w:rPr>
+          <w:rFonts w:ascii="Segoe UI" w:hAnsi="Segoe UI" w:cs="Segoe UI"/>
+          <w:b/>
+          <w:bCs/>
+          <w:color w:val="24292F"/>
+          <w:shd w:val="clear" w:color="auto" w:fill="FFFFFF"/>
+        </w:rPr>
+        <w:t>Listar containers</w:t>
+      </w:r>
+    </w:p>
+    <w:p>
+      <w:pPr>
+        <w:pStyle w:val="Pr-formataoHTML"/>
+        <w:rPr>
+          <w:rFonts w:ascii="Consolas" w:hAnsi="Consolas"/>
+          <w:color w:val="24292F"/>
+        </w:rPr>
+      </w:pPr>
+      <w:r>
+        <w:rPr>
+          <w:rFonts w:ascii="Segoe UI" w:hAnsi="Segoe UI" w:cs="Segoe UI"/>
+          <w:color w:val="24292F"/>
+          <w:shd w:val="clear" w:color="auto" w:fill="FFFFFF"/>
+        </w:rPr>
+        <w:tab/>
+      </w:r>
+      <w:proofErr w:type="spellStart"/>
+      <w:r>
+        <w:rPr>
+          <w:rStyle w:val="CdigoHTML"/>
+          <w:rFonts w:ascii="Consolas" w:hAnsi="Consolas"/>
+          <w:color w:val="24292F"/>
+          <w:bdr w:val="none" w:sz="0" w:space="0" w:color="auto" w:frame="1"/>
+        </w:rPr>
+        <w:t>docker</w:t>
+      </w:r>
+      <w:proofErr w:type="spellEnd"/>
+      <w:r>
+        <w:rPr>
+          <w:rStyle w:val="CdigoHTML"/>
+          <w:rFonts w:ascii="Consolas" w:hAnsi="Consolas"/>
+          <w:color w:val="24292F"/>
+          <w:bdr w:val="none" w:sz="0" w:space="0" w:color="auto" w:frame="1"/>
+        </w:rPr>
+        <w:t xml:space="preserve"> </w:t>
+      </w:r>
+      <w:r>
+        <w:rPr>
+          <w:rStyle w:val="CdigoHTML"/>
+          <w:rFonts w:ascii="Consolas" w:hAnsi="Consolas"/>
+          <w:color w:val="24292F"/>
+          <w:bdr w:val="none" w:sz="0" w:space="0" w:color="auto" w:frame="1"/>
+        </w:rPr>
+        <w:t>os</w:t>
+      </w:r>
+    </w:p>
+    <w:p>
+      <w:pPr>
+        <w:pStyle w:val="Pr-formataoHTML"/>
+        <w:rPr>
+          <w:rFonts w:ascii="Consolas" w:hAnsi="Consolas"/>
+          <w:color w:val="24292F"/>
+        </w:rPr>
+      </w:pPr>
+      <w:r>
+        <w:rPr>
+          <w:rFonts w:ascii="Consolas" w:hAnsi="Consolas"/>
+          <w:color w:val="24292F"/>
+        </w:rPr>
+        <w:tab/>
+      </w:r>
+      <w:proofErr w:type="spellStart"/>
+      <w:r>
+        <w:rPr>
+          <w:rStyle w:val="CdigoHTML"/>
+          <w:rFonts w:ascii="Consolas" w:hAnsi="Consolas"/>
+          <w:color w:val="24292F"/>
+          <w:bdr w:val="none" w:sz="0" w:space="0" w:color="auto" w:frame="1"/>
+        </w:rPr>
+        <w:t>docker</w:t>
+      </w:r>
+      <w:proofErr w:type="spellEnd"/>
+      <w:r>
+        <w:rPr>
+          <w:rStyle w:val="CdigoHTML"/>
+          <w:rFonts w:ascii="Consolas" w:hAnsi="Consolas"/>
+          <w:color w:val="24292F"/>
+          <w:bdr w:val="none" w:sz="0" w:space="0" w:color="auto" w:frame="1"/>
+        </w:rPr>
+        <w:t xml:space="preserve"> </w:t>
+      </w:r>
+      <w:proofErr w:type="spellStart"/>
+      <w:r>
+        <w:rPr>
+          <w:rStyle w:val="CdigoHTML"/>
+          <w:rFonts w:ascii="Consolas" w:hAnsi="Consolas"/>
+          <w:color w:val="24292F"/>
+          <w:bdr w:val="none" w:sz="0" w:space="0" w:color="auto" w:frame="1"/>
+        </w:rPr>
+        <w:t>ps</w:t>
+      </w:r>
+      <w:proofErr w:type="spellEnd"/>
+      <w:r>
+        <w:rPr>
+          <w:rStyle w:val="CdigoHTML"/>
+          <w:rFonts w:ascii="Consolas" w:hAnsi="Consolas"/>
+          <w:color w:val="24292F"/>
+          <w:bdr w:val="none" w:sz="0" w:space="0" w:color="auto" w:frame="1"/>
+        </w:rPr>
+        <w:t xml:space="preserve"> -a</w:t>
+      </w:r>
+    </w:p>
+    <w:p>
+      <w:pPr>
+        <w:pStyle w:val="Pr-formataoHTML"/>
+        <w:rPr>
+          <w:rFonts w:ascii="Segoe UI" w:hAnsi="Segoe UI" w:cs="Segoe UI"/>
+          <w:b/>
+          <w:bCs/>
+          <w:color w:val="24292F"/>
+          <w:shd w:val="clear" w:color="auto" w:fill="FFFFFF"/>
+        </w:rPr>
+      </w:pPr>
+      <w:r>
+        <w:rPr>
+          <w:rFonts w:ascii="Consolas" w:hAnsi="Consolas"/>
+          <w:color w:val="24292F"/>
+        </w:rPr>
+        <w:lastRenderedPageBreak/>
+        <w:t xml:space="preserve">6. </w:t>
+      </w:r>
+      <w:r>
+        <w:rPr>
+          <w:rFonts w:ascii="Segoe UI" w:hAnsi="Segoe UI" w:cs="Segoe UI"/>
+          <w:b/>
+          <w:bCs/>
+          <w:color w:val="24292F"/>
+          <w:shd w:val="clear" w:color="auto" w:fill="FFFFFF"/>
+        </w:rPr>
+        <w:t>Acompanhar logs do container em execução</w:t>
+      </w:r>
+    </w:p>
+    <w:p>
+      <w:pPr>
+        <w:pStyle w:val="Pr-formataoHTML"/>
+        <w:rPr>
+          <w:rFonts w:ascii="Consolas" w:hAnsi="Consolas"/>
+          <w:color w:val="24292F"/>
+        </w:rPr>
+      </w:pPr>
+      <w:r>
+        <w:rPr>
+          <w:rFonts w:ascii="Segoe UI" w:hAnsi="Segoe UI" w:cs="Segoe UI"/>
+          <w:b/>
+          <w:bCs/>
+          <w:color w:val="24292F"/>
+          <w:shd w:val="clear" w:color="auto" w:fill="FFFFFF"/>
+        </w:rPr>
+        <w:tab/>
+      </w:r>
+      <w:proofErr w:type="spellStart"/>
+      <w:r>
+        <w:rPr>
+          <w:rStyle w:val="CdigoHTML"/>
+          <w:rFonts w:ascii="Consolas" w:hAnsi="Consolas"/>
+          <w:color w:val="24292F"/>
+          <w:bdr w:val="none" w:sz="0" w:space="0" w:color="auto" w:frame="1"/>
+        </w:rPr>
+        <w:t>docker</w:t>
+      </w:r>
+      <w:proofErr w:type="spellEnd"/>
+      <w:r>
+        <w:rPr>
+          <w:rStyle w:val="CdigoHTML"/>
+          <w:rFonts w:ascii="Consolas" w:hAnsi="Consolas"/>
+          <w:color w:val="24292F"/>
+          <w:bdr w:val="none" w:sz="0" w:space="0" w:color="auto" w:frame="1"/>
+        </w:rPr>
+        <w:t xml:space="preserve"> logs -f &lt;container-id&gt;</w:t>
+      </w:r>
+    </w:p>
+    <w:p>
+      <w:pPr>
+        <w:pStyle w:val="Pr-formataoHTML"/>
+        <w:rPr>
+          <w:rFonts w:ascii="Consolas" w:hAnsi="Consolas"/>
+          <w:color w:val="24292F"/>
+        </w:rPr>
+      </w:pPr>
+    </w:p>
+    <w:p>
+      <w:pPr>
+        <w:pStyle w:val="Pr-formataoHTML"/>
+        <w:rPr>
+          <w:rFonts w:ascii="Segoe UI" w:hAnsi="Segoe UI" w:cs="Segoe UI"/>
+          <w:color w:val="24292F"/>
+          <w:shd w:val="clear" w:color="auto" w:fill="FFFFFF"/>
+        </w:rPr>
+      </w:pPr>
+      <w:r>
+        <w:rPr>
+          <w:rFonts w:ascii="Segoe UI" w:hAnsi="Segoe UI" w:cs="Segoe UI"/>
+          <w:color w:val="24292F"/>
+          <w:shd w:val="clear" w:color="auto" w:fill="FFFFFF"/>
+        </w:rPr>
+        <w:tab/>
+      </w:r>
+    </w:p>
+    <w:p>
+      <w:pPr>
+        <w:pStyle w:val="Pr-formataoHTML"/>
+        <w:rPr>
+          <w:rFonts w:ascii="Arial Black" w:hAnsi="Arial Black"/>
+          <w:sz w:val="28"/>
+          <w:szCs w:val="28"/>
+        </w:rPr>
+      </w:pPr>
+      <w:r>
+        <w:rPr>
+          <w:rFonts w:ascii="Arial Black" w:hAnsi="Arial Black"/>
+          <w:sz w:val="28"/>
+          <w:szCs w:val="28"/>
+        </w:rPr>
+        <w:tab/>
+      </w:r>
     </w:p>
     <w:p>
       <w:pPr>

</xml_diff>